<commit_message>
Version 4  - se modifico Caso de uso Consultar Caltalogo
</commit_message>
<xml_diff>
--- a/CUS_ConsultarCatalogo.docx
+++ b/CUS_ConsultarCatalogo.docx
@@ -1,6 +1,6 @@
 
 <file path=word/document.xml><?xml version="1.0" encoding="utf-8"?>
-<w:document xmlns:wpc="http://schemas.microsoft.com/office/word/2010/wordprocessingCanvas" xmlns:cx="http://schemas.microsoft.com/office/drawing/2014/chartex" xmlns:cx1="http://schemas.microsoft.com/office/drawing/2015/9/8/chartex" xmlns:cx2="http://schemas.microsoft.com/office/drawing/2015/10/21/chartex" xmlns:cx3="http://schemas.microsoft.com/office/drawing/2016/5/9/chartex" xmlns:cx4="http://schemas.microsoft.com/office/drawing/2016/5/10/chartex" xmlns:cx5="http://schemas.microsoft.com/office/drawing/2016/5/11/chartex" xmlns:cx6="http://schemas.microsoft.com/office/drawing/2016/5/12/chartex" xmlns:cx7="http://schemas.microsoft.com/office/drawing/2016/5/13/chartex" xmlns:cx8="http://schemas.microsoft.com/office/drawing/2016/5/14/chartex" xmlns:mc="http://schemas.openxmlformats.org/markup-compatibility/2006" xmlns:aink="http://schemas.microsoft.com/office/drawing/2016/ink" xmlns:am3d="http://schemas.microsoft.com/office/drawing/2017/model3d" xmlns:o="urn:schemas-microsoft-com:office:office" xmlns:oel="http://schemas.microsoft.com/office/2019/extlst" xmlns:r="http://schemas.openxmlformats.org/officeDocument/2006/relationships" xmlns:m="http://schemas.openxmlformats.org/officeDocument/2006/math" xmlns:v="urn:schemas-microsoft-com:vml" xmlns:wp14="http://schemas.microsoft.com/office/word/2010/wordprocessingDrawing" xmlns:wp="http://schemas.openxmlformats.org/drawingml/2006/wordprocessingDrawing" xmlns:w10="urn:schemas-microsoft-com:office:word" xmlns:w="http://schemas.openxmlformats.org/wordprocessingml/2006/main" xmlns:w14="http://schemas.microsoft.com/office/word/2010/wordml" xmlns:w15="http://schemas.microsoft.com/office/word/2012/wordml" xmlns:w16cex="http://schemas.microsoft.com/office/word/2018/wordml/cex" xmlns:w16cid="http://schemas.microsoft.com/office/word/2016/wordml/cid" xmlns:w16="http://schemas.microsoft.com/office/word/2018/wordml" xmlns:w16sdtdh="http://schemas.microsoft.com/office/word/2020/wordml/sdtdatahash" xmlns:w16se="http://schemas.microsoft.com/office/word/2015/wordml/symex" xmlns:wpg="http://schemas.microsoft.com/office/word/2010/wordprocessingGroup" xmlns:wpi="http://schemas.microsoft.com/office/word/2010/wordprocessingInk" xmlns:wne="http://schemas.microsoft.com/office/word/2006/wordml" xmlns:wps="http://schemas.microsoft.com/office/word/2010/wordprocessingShape" mc:Ignorable="w14 w15 w16se w16cid w16 w16cex w16sdtdh wp14">
+<w:document xmlns:wpc="http://schemas.microsoft.com/office/word/2010/wordprocessingCanvas" xmlns:cx="http://schemas.microsoft.com/office/drawing/2014/chartex" xmlns:cx1="http://schemas.microsoft.com/office/drawing/2015/9/8/chartex" xmlns:cx2="http://schemas.microsoft.com/office/drawing/2015/10/21/chartex" xmlns:cx3="http://schemas.microsoft.com/office/drawing/2016/5/9/chartex" xmlns:cx4="http://schemas.microsoft.com/office/drawing/2016/5/10/chartex" xmlns:cx5="http://schemas.microsoft.com/office/drawing/2016/5/11/chartex" xmlns:cx6="http://schemas.microsoft.com/office/drawing/2016/5/12/chartex" xmlns:cx7="http://schemas.microsoft.com/office/drawing/2016/5/13/chartex" xmlns:cx8="http://schemas.microsoft.com/office/drawing/2016/5/14/chartex" xmlns:mc="http://schemas.openxmlformats.org/markup-compatibility/2006" xmlns:aink="http://schemas.microsoft.com/office/drawing/2016/ink" xmlns:am3d="http://schemas.microsoft.com/office/drawing/2017/model3d" xmlns:o="urn:schemas-microsoft-com:office:office" xmlns:r="http://schemas.openxmlformats.org/officeDocument/2006/relationships" xmlns:m="http://schemas.openxmlformats.org/officeDocument/2006/math" xmlns:v="urn:schemas-microsoft-com:vml" xmlns:wp14="http://schemas.microsoft.com/office/word/2010/wordprocessingDrawing" xmlns:wp="http://schemas.openxmlformats.org/drawingml/2006/wordprocessingDrawing" xmlns:w10="urn:schemas-microsoft-com:office:word" xmlns:w="http://schemas.openxmlformats.org/wordprocessingml/2006/main" xmlns:w14="http://schemas.microsoft.com/office/word/2010/wordml" xmlns:w15="http://schemas.microsoft.com/office/word/2012/wordml" xmlns:w16cid="http://schemas.microsoft.com/office/word/2016/wordml/cid" xmlns:w16se="http://schemas.microsoft.com/office/word/2015/wordml/symex" xmlns:wpg="http://schemas.microsoft.com/office/word/2010/wordprocessingGroup" xmlns:wpi="http://schemas.microsoft.com/office/word/2010/wordprocessingInk" xmlns:wne="http://schemas.microsoft.com/office/word/2006/wordml" xmlns:wps="http://schemas.microsoft.com/office/word/2010/wordprocessingShape" mc:Ignorable="w14 w15 w16se w16cid wp14">
   <w:body>
     <w:tbl>
       <w:tblPr>
@@ -185,32 +185,14 @@
               <w:bottom w:w="0" w:type="dxa"/>
               <w:right w:w="108" w:type="dxa"/>
             </w:tcMar>
-            <w:hideMark/>
           </w:tcPr>
           <w:p>
             <w:pPr>
-              <w:pStyle w:val="NormalWeb"/>
+              <w:pStyle w:val="Prrafodelista"/>
               <w:numPr>
                 <w:ilvl w:val="0"/>
-                <w:numId w:val="24"/>
+                <w:numId w:val="27"/>
               </w:numPr>
-              <w:spacing w:before="0" w:beforeAutospacing="0" w:after="200" w:afterAutospacing="0"/>
-              <w:ind w:left="426"/>
-              <w:jc w:val="both"/>
-              <w:textAlignment w:val="baseline"/>
-              <w:rPr>
-                <w:color w:val="000000"/>
-              </w:rPr>
-            </w:pPr>
-            <w:r>
-              <w:rPr>
-                <w:color w:val="000000"/>
-              </w:rPr>
-              <w:t>El Cliente solicita catálogo de productos y el mesero muestra la carta mediante código QR. Luego, el cliente escanea el código.</w:t>
-            </w:r>
-          </w:p>
-          <w:p>
-            <w:pPr>
               <w:spacing w:after="200" w:line="240" w:lineRule="auto"/>
               <w:jc w:val="both"/>
               <w:textAlignment w:val="baseline"/>
@@ -224,6 +206,18 @@
                 <w14:ligatures w14:val="none"/>
               </w:rPr>
             </w:pPr>
+            <w:r>
+              <w:rPr>
+                <w:rFonts w:ascii="Times New Roman" w:eastAsia="Times New Roman" w:hAnsi="Times New Roman" w:cs="Times New Roman"/>
+                <w:color w:val="000000"/>
+                <w:kern w:val="0"/>
+                <w:sz w:val="24"/>
+                <w:szCs w:val="24"/>
+                <w:lang w:val="es-ES" w:eastAsia="es-ES"/>
+                <w14:ligatures w14:val="none"/>
+              </w:rPr>
+              <w:t>El catalogo es solicitado por el cliente y el mesero selecciona la opción de catálogo.</w:t>
+            </w:r>
           </w:p>
         </w:tc>
         <w:tc>
@@ -241,96 +235,264 @@
               <w:bottom w:w="0" w:type="dxa"/>
               <w:right w:w="108" w:type="dxa"/>
             </w:tcMar>
-            <w:hideMark/>
           </w:tcPr>
           <w:p>
             <w:pPr>
-              <w:pStyle w:val="NormalWeb"/>
+              <w:pStyle w:val="Prrafodelista"/>
               <w:numPr>
                 <w:ilvl w:val="0"/>
-                <w:numId w:val="25"/>
+                <w:numId w:val="27"/>
               </w:numPr>
-              <w:spacing w:before="0" w:beforeAutospacing="0" w:after="0" w:afterAutospacing="0"/>
+              <w:spacing w:after="0" w:line="240" w:lineRule="auto"/>
               <w:jc w:val="both"/>
               <w:textAlignment w:val="baseline"/>
               <w:rPr>
+                <w:rFonts w:ascii="Times New Roman" w:eastAsia="Times New Roman" w:hAnsi="Times New Roman" w:cs="Times New Roman"/>
                 <w:color w:val="000000"/>
+                <w:kern w:val="0"/>
+                <w:sz w:val="24"/>
+                <w:szCs w:val="24"/>
+                <w:lang w:val="es-ES" w:eastAsia="es-ES"/>
+                <w14:ligatures w14:val="none"/>
               </w:rPr>
             </w:pPr>
             <w:r>
               <w:rPr>
+                <w:rFonts w:ascii="Times New Roman" w:eastAsia="Times New Roman" w:hAnsi="Times New Roman" w:cs="Times New Roman"/>
                 <w:color w:val="000000"/>
+                <w:kern w:val="0"/>
+                <w:sz w:val="24"/>
+                <w:szCs w:val="24"/>
+                <w:lang w:val="es-ES" w:eastAsia="es-ES"/>
+                <w14:ligatures w14:val="none"/>
               </w:rPr>
-              <w:t>El sistema muestra la interfaz del catálogo de productos disponibles con sus campos:</w:t>
+              <w:t>El sistema muestra la interfaz del catálogo junto a un QR para mostrar productos a los clientes.</w:t>
+            </w:r>
+          </w:p>
+        </w:tc>
+      </w:tr>
+      <w:tr>
+        <w:trPr>
+          <w:trHeight w:val="1772"/>
+        </w:trPr>
+        <w:tc>
+          <w:tcPr>
+            <w:tcW w:w="4106" w:type="dxa"/>
+            <w:tcBorders>
+              <w:top w:val="single" w:sz="4" w:space="0" w:color="000000"/>
+              <w:left w:val="single" w:sz="4" w:space="0" w:color="000000"/>
+              <w:bottom w:val="single" w:sz="4" w:space="0" w:color="000000"/>
+              <w:right w:val="single" w:sz="4" w:space="0" w:color="000000"/>
+            </w:tcBorders>
+            <w:tcMar>
+              <w:top w:w="0" w:type="dxa"/>
+              <w:left w:w="108" w:type="dxa"/>
+              <w:bottom w:w="0" w:type="dxa"/>
+              <w:right w:w="108" w:type="dxa"/>
+            </w:tcMar>
+          </w:tcPr>
+          <w:p>
+            <w:pPr>
+              <w:pStyle w:val="Prrafodelista"/>
+              <w:numPr>
+                <w:ilvl w:val="0"/>
+                <w:numId w:val="27"/>
+              </w:numPr>
+              <w:spacing w:after="200" w:line="240" w:lineRule="auto"/>
+              <w:jc w:val="both"/>
+              <w:textAlignment w:val="baseline"/>
+              <w:rPr>
+                <w:rFonts w:ascii="Times New Roman" w:eastAsia="Times New Roman" w:hAnsi="Times New Roman" w:cs="Times New Roman"/>
+                <w:color w:val="000000"/>
+                <w:kern w:val="0"/>
+                <w:sz w:val="24"/>
+                <w:szCs w:val="24"/>
+                <w:lang w:val="es-ES" w:eastAsia="es-ES"/>
+                <w14:ligatures w14:val="none"/>
+              </w:rPr>
+            </w:pPr>
+            <w:r>
+              <w:rPr>
+                <w:rFonts w:ascii="Times New Roman" w:eastAsia="Times New Roman" w:hAnsi="Times New Roman" w:cs="Times New Roman"/>
+                <w:color w:val="000000"/>
+                <w:kern w:val="0"/>
+                <w:sz w:val="24"/>
+                <w:szCs w:val="24"/>
+                <w:lang w:val="es-ES" w:eastAsia="es-ES"/>
+                <w14:ligatures w14:val="none"/>
+              </w:rPr>
+              <w:t>El mesero muestra el QR al cliente el cual es escaneado.</w:t>
+            </w:r>
+          </w:p>
+        </w:tc>
+        <w:tc>
+          <w:tcPr>
+            <w:tcW w:w="4388" w:type="dxa"/>
+            <w:tcBorders>
+              <w:top w:val="single" w:sz="4" w:space="0" w:color="000000"/>
+              <w:left w:val="single" w:sz="4" w:space="0" w:color="000000"/>
+              <w:bottom w:val="single" w:sz="4" w:space="0" w:color="000000"/>
+              <w:right w:val="single" w:sz="4" w:space="0" w:color="000000"/>
+            </w:tcBorders>
+            <w:tcMar>
+              <w:top w:w="0" w:type="dxa"/>
+              <w:left w:w="108" w:type="dxa"/>
+              <w:bottom w:w="0" w:type="dxa"/>
+              <w:right w:w="108" w:type="dxa"/>
+            </w:tcMar>
+          </w:tcPr>
+          <w:p>
+            <w:pPr>
+              <w:pStyle w:val="Prrafodelista"/>
+              <w:numPr>
+                <w:ilvl w:val="0"/>
+                <w:numId w:val="27"/>
+              </w:numPr>
+              <w:spacing w:after="0" w:line="240" w:lineRule="auto"/>
+              <w:jc w:val="both"/>
+              <w:textAlignment w:val="baseline"/>
+              <w:rPr>
+                <w:rFonts w:ascii="Times New Roman" w:eastAsia="Times New Roman" w:hAnsi="Times New Roman" w:cs="Times New Roman"/>
+                <w:color w:val="000000"/>
+                <w:kern w:val="0"/>
+                <w:sz w:val="24"/>
+                <w:szCs w:val="24"/>
+                <w:lang w:val="es-ES" w:eastAsia="es-ES"/>
+                <w14:ligatures w14:val="none"/>
+              </w:rPr>
+            </w:pPr>
+            <w:r>
+              <w:rPr>
+                <w:rFonts w:ascii="Times New Roman" w:eastAsia="Times New Roman" w:hAnsi="Times New Roman" w:cs="Times New Roman"/>
+                <w:color w:val="000000"/>
+                <w:kern w:val="0"/>
+                <w:sz w:val="24"/>
+                <w:szCs w:val="24"/>
+                <w:lang w:val="es-ES" w:eastAsia="es-ES"/>
+                <w14:ligatures w14:val="none"/>
+              </w:rPr>
+              <w:t>El sistema muestra la lista completa de los productos y los siguientes campos:</w:t>
             </w:r>
           </w:p>
           <w:p>
             <w:pPr>
-              <w:pStyle w:val="NormalWeb"/>
+              <w:pStyle w:val="Prrafodelista"/>
               <w:numPr>
                 <w:ilvl w:val="0"/>
-                <w:numId w:val="26"/>
+                <w:numId w:val="28"/>
               </w:numPr>
-              <w:spacing w:before="0" w:beforeAutospacing="0" w:after="0" w:afterAutospacing="0"/>
+              <w:spacing w:after="0" w:line="240" w:lineRule="auto"/>
               <w:jc w:val="both"/>
               <w:textAlignment w:val="baseline"/>
               <w:rPr>
+                <w:rFonts w:ascii="Times New Roman" w:eastAsia="Times New Roman" w:hAnsi="Times New Roman" w:cs="Times New Roman"/>
                 <w:color w:val="000000"/>
+                <w:kern w:val="0"/>
+                <w:sz w:val="24"/>
+                <w:szCs w:val="24"/>
+                <w:lang w:val="es-ES" w:eastAsia="es-ES"/>
+                <w14:ligatures w14:val="none"/>
               </w:rPr>
             </w:pPr>
             <w:r>
               <w:rPr>
+                <w:rFonts w:ascii="Times New Roman" w:eastAsia="Times New Roman" w:hAnsi="Times New Roman" w:cs="Times New Roman"/>
                 <w:color w:val="000000"/>
+                <w:kern w:val="0"/>
+                <w:sz w:val="24"/>
+                <w:szCs w:val="24"/>
+                <w:lang w:val="es-ES" w:eastAsia="es-ES"/>
+                <w14:ligatures w14:val="none"/>
               </w:rPr>
-              <w:t>Productos</w:t>
+              <w:t>Nombre del producto</w:t>
             </w:r>
           </w:p>
           <w:p>
             <w:pPr>
-              <w:pStyle w:val="NormalWeb"/>
+              <w:pStyle w:val="Prrafodelista"/>
               <w:numPr>
                 <w:ilvl w:val="0"/>
-                <w:numId w:val="26"/>
+                <w:numId w:val="28"/>
               </w:numPr>
-              <w:spacing w:before="0" w:beforeAutospacing="0" w:after="0" w:afterAutospacing="0"/>
+              <w:spacing w:after="0" w:line="240" w:lineRule="auto"/>
               <w:jc w:val="both"/>
               <w:textAlignment w:val="baseline"/>
               <w:rPr>
+                <w:rFonts w:ascii="Times New Roman" w:eastAsia="Times New Roman" w:hAnsi="Times New Roman" w:cs="Times New Roman"/>
                 <w:color w:val="000000"/>
+                <w:kern w:val="0"/>
+                <w:sz w:val="24"/>
+                <w:szCs w:val="24"/>
+                <w:lang w:val="es-ES" w:eastAsia="es-ES"/>
+                <w14:ligatures w14:val="none"/>
               </w:rPr>
             </w:pPr>
             <w:r>
               <w:rPr>
+                <w:rFonts w:ascii="Times New Roman" w:eastAsia="Times New Roman" w:hAnsi="Times New Roman" w:cs="Times New Roman"/>
                 <w:color w:val="000000"/>
+                <w:kern w:val="0"/>
+                <w:sz w:val="24"/>
+                <w:szCs w:val="24"/>
+                <w:lang w:val="es-ES" w:eastAsia="es-ES"/>
+                <w14:ligatures w14:val="none"/>
               </w:rPr>
-              <w:t>Precios</w:t>
+              <w:t>Precio del producto</w:t>
             </w:r>
           </w:p>
           <w:p>
             <w:pPr>
-              <w:pStyle w:val="NormalWeb"/>
+              <w:pStyle w:val="Prrafodelista"/>
               <w:numPr>
                 <w:ilvl w:val="0"/>
-                <w:numId w:val="26"/>
+                <w:numId w:val="28"/>
               </w:numPr>
-              <w:spacing w:before="0" w:beforeAutospacing="0" w:after="0" w:afterAutospacing="0"/>
+              <w:spacing w:after="0" w:line="240" w:lineRule="auto"/>
               <w:jc w:val="both"/>
               <w:textAlignment w:val="baseline"/>
               <w:rPr>
+                <w:rFonts w:ascii="Times New Roman" w:eastAsia="Times New Roman" w:hAnsi="Times New Roman" w:cs="Times New Roman"/>
                 <w:color w:val="000000"/>
+                <w:kern w:val="0"/>
+                <w:sz w:val="24"/>
+                <w:szCs w:val="24"/>
+                <w:lang w:val="es-ES" w:eastAsia="es-ES"/>
+                <w14:ligatures w14:val="none"/>
               </w:rPr>
             </w:pPr>
             <w:r>
               <w:rPr>
+                <w:rFonts w:ascii="Times New Roman" w:eastAsia="Times New Roman" w:hAnsi="Times New Roman" w:cs="Times New Roman"/>
                 <w:color w:val="000000"/>
+                <w:kern w:val="0"/>
+                <w:sz w:val="24"/>
+                <w:szCs w:val="24"/>
+                <w:lang w:val="es-ES" w:eastAsia="es-ES"/>
+                <w14:ligatures w14:val="none"/>
               </w:rPr>
-              <w:t>Promociones</w:t>
+              <w:t>Descuentos disponibles</w:t>
             </w:r>
           </w:p>
           <w:p>
             <w:pPr>
+              <w:pStyle w:val="Prrafodelista"/>
               <w:spacing w:after="0" w:line="240" w:lineRule="auto"/>
-              <w:ind w:left="720"/>
+              <w:jc w:val="both"/>
+              <w:textAlignment w:val="baseline"/>
+              <w:rPr>
+                <w:rFonts w:ascii="Times New Roman" w:eastAsia="Times New Roman" w:hAnsi="Times New Roman" w:cs="Times New Roman"/>
+                <w:color w:val="000000"/>
+                <w:kern w:val="0"/>
+                <w:sz w:val="24"/>
+                <w:szCs w:val="24"/>
+                <w:lang w:val="es-ES" w:eastAsia="es-ES"/>
+                <w14:ligatures w14:val="none"/>
+              </w:rPr>
+            </w:pPr>
+          </w:p>
+          <w:p>
+            <w:pPr>
+              <w:spacing w:after="0" w:line="240" w:lineRule="auto"/>
               <w:jc w:val="both"/>
               <w:textAlignment w:val="baseline"/>
               <w:rPr>
@@ -345,6 +507,8 @@
             </w:pPr>
           </w:p>
         </w:tc>
+        <w:bookmarkStart w:id="0" w:name="_GoBack"/>
+        <w:bookmarkEnd w:id="0"/>
       </w:tr>
     </w:tbl>
     <w:p/>
@@ -359,7 +523,7 @@
 </file>
 
 <file path=word/numbering.xml><?xml version="1.0" encoding="utf-8"?>
-<w:numbering xmlns:wpc="http://schemas.microsoft.com/office/word/2010/wordprocessingCanvas" xmlns:cx="http://schemas.microsoft.com/office/drawing/2014/chartex" xmlns:cx1="http://schemas.microsoft.com/office/drawing/2015/9/8/chartex" xmlns:cx2="http://schemas.microsoft.com/office/drawing/2015/10/21/chartex" xmlns:cx3="http://schemas.microsoft.com/office/drawing/2016/5/9/chartex" xmlns:cx4="http://schemas.microsoft.com/office/drawing/2016/5/10/chartex" xmlns:cx5="http://schemas.microsoft.com/office/drawing/2016/5/11/chartex" xmlns:cx6="http://schemas.microsoft.com/office/drawing/2016/5/12/chartex" xmlns:cx7="http://schemas.microsoft.com/office/drawing/2016/5/13/chartex" xmlns:cx8="http://schemas.microsoft.com/office/drawing/2016/5/14/chartex" xmlns:mc="http://schemas.openxmlformats.org/markup-compatibility/2006" xmlns:aink="http://schemas.microsoft.com/office/drawing/2016/ink" xmlns:am3d="http://schemas.microsoft.com/office/drawing/2017/model3d" xmlns:o="urn:schemas-microsoft-com:office:office" xmlns:oel="http://schemas.microsoft.com/office/2019/extlst" xmlns:r="http://schemas.openxmlformats.org/officeDocument/2006/relationships" xmlns:m="http://schemas.openxmlformats.org/officeDocument/2006/math" xmlns:v="urn:schemas-microsoft-com:vml" xmlns:wp14="http://schemas.microsoft.com/office/word/2010/wordprocessingDrawing" xmlns:wp="http://schemas.openxmlformats.org/drawingml/2006/wordprocessingDrawing" xmlns:w10="urn:schemas-microsoft-com:office:word" xmlns:w="http://schemas.openxmlformats.org/wordprocessingml/2006/main" xmlns:w14="http://schemas.microsoft.com/office/word/2010/wordml" xmlns:w15="http://schemas.microsoft.com/office/word/2012/wordml" xmlns:w16cex="http://schemas.microsoft.com/office/word/2018/wordml/cex" xmlns:w16cid="http://schemas.microsoft.com/office/word/2016/wordml/cid" xmlns:w16="http://schemas.microsoft.com/office/word/2018/wordml" xmlns:w16sdtdh="http://schemas.microsoft.com/office/word/2020/wordml/sdtdatahash" xmlns:w16se="http://schemas.microsoft.com/office/word/2015/wordml/symex" xmlns:wpg="http://schemas.microsoft.com/office/word/2010/wordprocessingGroup" xmlns:wpi="http://schemas.microsoft.com/office/word/2010/wordprocessingInk" xmlns:wne="http://schemas.microsoft.com/office/word/2006/wordml" xmlns:wps="http://schemas.microsoft.com/office/word/2010/wordprocessingShape" mc:Ignorable="w14 w15 w16se w16cid w16 w16cex w16sdtdh wp14">
+<w:numbering xmlns:wpc="http://schemas.microsoft.com/office/word/2010/wordprocessingCanvas" xmlns:cx="http://schemas.microsoft.com/office/drawing/2014/chartex" xmlns:cx1="http://schemas.microsoft.com/office/drawing/2015/9/8/chartex" xmlns:cx2="http://schemas.microsoft.com/office/drawing/2015/10/21/chartex" xmlns:cx3="http://schemas.microsoft.com/office/drawing/2016/5/9/chartex" xmlns:cx4="http://schemas.microsoft.com/office/drawing/2016/5/10/chartex" xmlns:cx5="http://schemas.microsoft.com/office/drawing/2016/5/11/chartex" xmlns:cx6="http://schemas.microsoft.com/office/drawing/2016/5/12/chartex" xmlns:cx7="http://schemas.microsoft.com/office/drawing/2016/5/13/chartex" xmlns:cx8="http://schemas.microsoft.com/office/drawing/2016/5/14/chartex" xmlns:mc="http://schemas.openxmlformats.org/markup-compatibility/2006" xmlns:aink="http://schemas.microsoft.com/office/drawing/2016/ink" xmlns:am3d="http://schemas.microsoft.com/office/drawing/2017/model3d" xmlns:o="urn:schemas-microsoft-com:office:office" xmlns:r="http://schemas.openxmlformats.org/officeDocument/2006/relationships" xmlns:m="http://schemas.openxmlformats.org/officeDocument/2006/math" xmlns:v="urn:schemas-microsoft-com:vml" xmlns:wp14="http://schemas.microsoft.com/office/word/2010/wordprocessingDrawing" xmlns:wp="http://schemas.openxmlformats.org/drawingml/2006/wordprocessingDrawing" xmlns:w10="urn:schemas-microsoft-com:office:word" xmlns:w="http://schemas.openxmlformats.org/wordprocessingml/2006/main" xmlns:w14="http://schemas.microsoft.com/office/word/2010/wordml" xmlns:w15="http://schemas.microsoft.com/office/word/2012/wordml" xmlns:w16cid="http://schemas.microsoft.com/office/word/2016/wordml/cid" xmlns:w16se="http://schemas.microsoft.com/office/word/2015/wordml/symex" xmlns:wpg="http://schemas.microsoft.com/office/word/2010/wordprocessingGroup" xmlns:wpi="http://schemas.microsoft.com/office/word/2010/wordprocessingInk" xmlns:wne="http://schemas.microsoft.com/office/word/2006/wordml" xmlns:wps="http://schemas.microsoft.com/office/word/2010/wordprocessingShape" mc:Ignorable="w14 w15 w16se w16cid wp14">
   <w:abstractNum w:abstractNumId="0" w15:restartNumberingAfterBreak="0">
     <w:nsid w:val="000D2A28"/>
     <w:multiLevelType w:val="multilevel"/>
@@ -2411,6 +2575,95 @@
     </w:lvl>
   </w:abstractNum>
   <w:abstractNum w:abstractNumId="14" w15:restartNumberingAfterBreak="0">
+    <w:nsid w:val="48023929"/>
+    <w:multiLevelType w:val="hybridMultilevel"/>
+    <w:tmpl w:val="9D8C794C"/>
+    <w:lvl w:ilvl="0" w:tplc="280A000F">
+      <w:start w:val="1"/>
+      <w:numFmt w:val="decimal"/>
+      <w:lvlText w:val="%1."/>
+      <w:lvlJc w:val="left"/>
+      <w:pPr>
+        <w:ind w:left="360" w:hanging="360"/>
+      </w:pPr>
+      <w:rPr>
+        <w:rFonts w:hint="default"/>
+      </w:rPr>
+    </w:lvl>
+    <w:lvl w:ilvl="1" w:tplc="280A0019" w:tentative="1">
+      <w:start w:val="1"/>
+      <w:numFmt w:val="lowerLetter"/>
+      <w:lvlText w:val="%2."/>
+      <w:lvlJc w:val="left"/>
+      <w:pPr>
+        <w:ind w:left="1440" w:hanging="360"/>
+      </w:pPr>
+    </w:lvl>
+    <w:lvl w:ilvl="2" w:tplc="280A001B" w:tentative="1">
+      <w:start w:val="1"/>
+      <w:numFmt w:val="lowerRoman"/>
+      <w:lvlText w:val="%3."/>
+      <w:lvlJc w:val="right"/>
+      <w:pPr>
+        <w:ind w:left="2160" w:hanging="180"/>
+      </w:pPr>
+    </w:lvl>
+    <w:lvl w:ilvl="3" w:tplc="280A000F" w:tentative="1">
+      <w:start w:val="1"/>
+      <w:numFmt w:val="decimal"/>
+      <w:lvlText w:val="%4."/>
+      <w:lvlJc w:val="left"/>
+      <w:pPr>
+        <w:ind w:left="2880" w:hanging="360"/>
+      </w:pPr>
+    </w:lvl>
+    <w:lvl w:ilvl="4" w:tplc="280A0019" w:tentative="1">
+      <w:start w:val="1"/>
+      <w:numFmt w:val="lowerLetter"/>
+      <w:lvlText w:val="%5."/>
+      <w:lvlJc w:val="left"/>
+      <w:pPr>
+        <w:ind w:left="3600" w:hanging="360"/>
+      </w:pPr>
+    </w:lvl>
+    <w:lvl w:ilvl="5" w:tplc="280A001B" w:tentative="1">
+      <w:start w:val="1"/>
+      <w:numFmt w:val="lowerRoman"/>
+      <w:lvlText w:val="%6."/>
+      <w:lvlJc w:val="right"/>
+      <w:pPr>
+        <w:ind w:left="4320" w:hanging="180"/>
+      </w:pPr>
+    </w:lvl>
+    <w:lvl w:ilvl="6" w:tplc="280A000F" w:tentative="1">
+      <w:start w:val="1"/>
+      <w:numFmt w:val="decimal"/>
+      <w:lvlText w:val="%7."/>
+      <w:lvlJc w:val="left"/>
+      <w:pPr>
+        <w:ind w:left="5040" w:hanging="360"/>
+      </w:pPr>
+    </w:lvl>
+    <w:lvl w:ilvl="7" w:tplc="280A0019" w:tentative="1">
+      <w:start w:val="1"/>
+      <w:numFmt w:val="lowerLetter"/>
+      <w:lvlText w:val="%8."/>
+      <w:lvlJc w:val="left"/>
+      <w:pPr>
+        <w:ind w:left="5760" w:hanging="360"/>
+      </w:pPr>
+    </w:lvl>
+    <w:lvl w:ilvl="8" w:tplc="280A001B" w:tentative="1">
+      <w:start w:val="1"/>
+      <w:numFmt w:val="lowerRoman"/>
+      <w:lvlText w:val="%9."/>
+      <w:lvlJc w:val="right"/>
+      <w:pPr>
+        <w:ind w:left="6480" w:hanging="180"/>
+      </w:pPr>
+    </w:lvl>
+  </w:abstractNum>
+  <w:abstractNum w:abstractNumId="15" w15:restartNumberingAfterBreak="0">
     <w:nsid w:val="4BF1228B"/>
     <w:multiLevelType w:val="multilevel"/>
     <w:tmpl w:val="E20680C0"/>
@@ -2559,7 +2812,7 @@
       </w:rPr>
     </w:lvl>
   </w:abstractNum>
-  <w:abstractNum w:abstractNumId="15" w15:restartNumberingAfterBreak="0">
+  <w:abstractNum w:abstractNumId="16" w15:restartNumberingAfterBreak="0">
     <w:nsid w:val="55F0129A"/>
     <w:multiLevelType w:val="multilevel"/>
     <w:tmpl w:val="C744EF6A"/>
@@ -2708,7 +2961,7 @@
       </w:rPr>
     </w:lvl>
   </w:abstractNum>
-  <w:abstractNum w:abstractNumId="16" w15:restartNumberingAfterBreak="0">
+  <w:abstractNum w:abstractNumId="17" w15:restartNumberingAfterBreak="0">
     <w:nsid w:val="5CF325C5"/>
     <w:multiLevelType w:val="multilevel"/>
     <w:tmpl w:val="7B886DF8"/>
@@ -2821,7 +3074,7 @@
       </w:pPr>
     </w:lvl>
   </w:abstractNum>
-  <w:abstractNum w:abstractNumId="17" w15:restartNumberingAfterBreak="0">
+  <w:abstractNum w:abstractNumId="18" w15:restartNumberingAfterBreak="0">
     <w:nsid w:val="67557E8E"/>
     <w:multiLevelType w:val="multilevel"/>
     <w:tmpl w:val="DA1E38DA"/>
@@ -2934,7 +3187,7 @@
       </w:pPr>
     </w:lvl>
   </w:abstractNum>
-  <w:abstractNum w:abstractNumId="18" w15:restartNumberingAfterBreak="0">
+  <w:abstractNum w:abstractNumId="19" w15:restartNumberingAfterBreak="0">
     <w:nsid w:val="6EE51A43"/>
     <w:multiLevelType w:val="multilevel"/>
     <w:tmpl w:val="61989800"/>
@@ -3047,7 +3300,7 @@
       </w:pPr>
     </w:lvl>
   </w:abstractNum>
-  <w:abstractNum w:abstractNumId="19" w15:restartNumberingAfterBreak="0">
+  <w:abstractNum w:abstractNumId="20" w15:restartNumberingAfterBreak="0">
     <w:nsid w:val="73E67E57"/>
     <w:multiLevelType w:val="multilevel"/>
     <w:tmpl w:val="22941368"/>
@@ -3196,7 +3449,7 @@
       </w:rPr>
     </w:lvl>
   </w:abstractNum>
-  <w:abstractNum w:abstractNumId="20" w15:restartNumberingAfterBreak="0">
+  <w:abstractNum w:abstractNumId="21" w15:restartNumberingAfterBreak="0">
     <w:nsid w:val="74AC29D6"/>
     <w:multiLevelType w:val="multilevel"/>
     <w:tmpl w:val="4FD62674"/>
@@ -3309,7 +3562,7 @@
       </w:pPr>
     </w:lvl>
   </w:abstractNum>
-  <w:abstractNum w:abstractNumId="21" w15:restartNumberingAfterBreak="0">
+  <w:abstractNum w:abstractNumId="22" w15:restartNumberingAfterBreak="0">
     <w:nsid w:val="7785742D"/>
     <w:multiLevelType w:val="multilevel"/>
     <w:tmpl w:val="8116863C"/>
@@ -3458,7 +3711,120 @@
       </w:rPr>
     </w:lvl>
   </w:abstractNum>
-  <w:abstractNum w:abstractNumId="22" w15:restartNumberingAfterBreak="0">
+  <w:abstractNum w:abstractNumId="23" w15:restartNumberingAfterBreak="0">
+    <w:nsid w:val="784C5D39"/>
+    <w:multiLevelType w:val="hybridMultilevel"/>
+    <w:tmpl w:val="4ED485A4"/>
+    <w:lvl w:ilvl="0" w:tplc="280A0001">
+      <w:start w:val="1"/>
+      <w:numFmt w:val="bullet"/>
+      <w:lvlText w:val=""/>
+      <w:lvlJc w:val="left"/>
+      <w:pPr>
+        <w:ind w:left="720" w:hanging="360"/>
+      </w:pPr>
+      <w:rPr>
+        <w:rFonts w:ascii="Symbol" w:hAnsi="Symbol" w:hint="default"/>
+      </w:rPr>
+    </w:lvl>
+    <w:lvl w:ilvl="1" w:tplc="280A0003" w:tentative="1">
+      <w:start w:val="1"/>
+      <w:numFmt w:val="bullet"/>
+      <w:lvlText w:val="o"/>
+      <w:lvlJc w:val="left"/>
+      <w:pPr>
+        <w:ind w:left="1440" w:hanging="360"/>
+      </w:pPr>
+      <w:rPr>
+        <w:rFonts w:ascii="Courier New" w:hAnsi="Courier New" w:cs="Courier New" w:hint="default"/>
+      </w:rPr>
+    </w:lvl>
+    <w:lvl w:ilvl="2" w:tplc="280A0005" w:tentative="1">
+      <w:start w:val="1"/>
+      <w:numFmt w:val="bullet"/>
+      <w:lvlText w:val=""/>
+      <w:lvlJc w:val="left"/>
+      <w:pPr>
+        <w:ind w:left="2160" w:hanging="360"/>
+      </w:pPr>
+      <w:rPr>
+        <w:rFonts w:ascii="Wingdings" w:hAnsi="Wingdings" w:hint="default"/>
+      </w:rPr>
+    </w:lvl>
+    <w:lvl w:ilvl="3" w:tplc="280A0001" w:tentative="1">
+      <w:start w:val="1"/>
+      <w:numFmt w:val="bullet"/>
+      <w:lvlText w:val=""/>
+      <w:lvlJc w:val="left"/>
+      <w:pPr>
+        <w:ind w:left="2880" w:hanging="360"/>
+      </w:pPr>
+      <w:rPr>
+        <w:rFonts w:ascii="Symbol" w:hAnsi="Symbol" w:hint="default"/>
+      </w:rPr>
+    </w:lvl>
+    <w:lvl w:ilvl="4" w:tplc="280A0003" w:tentative="1">
+      <w:start w:val="1"/>
+      <w:numFmt w:val="bullet"/>
+      <w:lvlText w:val="o"/>
+      <w:lvlJc w:val="left"/>
+      <w:pPr>
+        <w:ind w:left="3600" w:hanging="360"/>
+      </w:pPr>
+      <w:rPr>
+        <w:rFonts w:ascii="Courier New" w:hAnsi="Courier New" w:cs="Courier New" w:hint="default"/>
+      </w:rPr>
+    </w:lvl>
+    <w:lvl w:ilvl="5" w:tplc="280A0005" w:tentative="1">
+      <w:start w:val="1"/>
+      <w:numFmt w:val="bullet"/>
+      <w:lvlText w:val=""/>
+      <w:lvlJc w:val="left"/>
+      <w:pPr>
+        <w:ind w:left="4320" w:hanging="360"/>
+      </w:pPr>
+      <w:rPr>
+        <w:rFonts w:ascii="Wingdings" w:hAnsi="Wingdings" w:hint="default"/>
+      </w:rPr>
+    </w:lvl>
+    <w:lvl w:ilvl="6" w:tplc="280A0001" w:tentative="1">
+      <w:start w:val="1"/>
+      <w:numFmt w:val="bullet"/>
+      <w:lvlText w:val=""/>
+      <w:lvlJc w:val="left"/>
+      <w:pPr>
+        <w:ind w:left="5040" w:hanging="360"/>
+      </w:pPr>
+      <w:rPr>
+        <w:rFonts w:ascii="Symbol" w:hAnsi="Symbol" w:hint="default"/>
+      </w:rPr>
+    </w:lvl>
+    <w:lvl w:ilvl="7" w:tplc="280A0003" w:tentative="1">
+      <w:start w:val="1"/>
+      <w:numFmt w:val="bullet"/>
+      <w:lvlText w:val="o"/>
+      <w:lvlJc w:val="left"/>
+      <w:pPr>
+        <w:ind w:left="5760" w:hanging="360"/>
+      </w:pPr>
+      <w:rPr>
+        <w:rFonts w:ascii="Courier New" w:hAnsi="Courier New" w:cs="Courier New" w:hint="default"/>
+      </w:rPr>
+    </w:lvl>
+    <w:lvl w:ilvl="8" w:tplc="280A0005" w:tentative="1">
+      <w:start w:val="1"/>
+      <w:numFmt w:val="bullet"/>
+      <w:lvlText w:val=""/>
+      <w:lvlJc w:val="left"/>
+      <w:pPr>
+        <w:ind w:left="6480" w:hanging="360"/>
+      </w:pPr>
+      <w:rPr>
+        <w:rFonts w:ascii="Wingdings" w:hAnsi="Wingdings" w:hint="default"/>
+      </w:rPr>
+    </w:lvl>
+  </w:abstractNum>
+  <w:abstractNum w:abstractNumId="24" w15:restartNumberingAfterBreak="0">
     <w:nsid w:val="79B60292"/>
     <w:multiLevelType w:val="multilevel"/>
     <w:tmpl w:val="A3A6BEAC"/>
@@ -3607,7 +3973,7 @@
       </w:rPr>
     </w:lvl>
   </w:abstractNum>
-  <w:abstractNum w:abstractNumId="23" w15:restartNumberingAfterBreak="0">
+  <w:abstractNum w:abstractNumId="25" w15:restartNumberingAfterBreak="0">
     <w:nsid w:val="7A706F3F"/>
     <w:multiLevelType w:val="multilevel"/>
     <w:tmpl w:val="4D10D170"/>
@@ -3756,7 +4122,7 @@
       </w:rPr>
     </w:lvl>
   </w:abstractNum>
-  <w:abstractNum w:abstractNumId="24" w15:restartNumberingAfterBreak="0">
+  <w:abstractNum w:abstractNumId="26" w15:restartNumberingAfterBreak="0">
     <w:nsid w:val="7B5A72E7"/>
     <w:multiLevelType w:val="multilevel"/>
     <w:tmpl w:val="9FCA7D0C"/>
@@ -3905,7 +4271,7 @@
       </w:rPr>
     </w:lvl>
   </w:abstractNum>
-  <w:abstractNum w:abstractNumId="25" w15:restartNumberingAfterBreak="0">
+  <w:abstractNum w:abstractNumId="27" w15:restartNumberingAfterBreak="0">
     <w:nsid w:val="7F9251CD"/>
     <w:multiLevelType w:val="multilevel"/>
     <w:tmpl w:val="E9700EB2"/>
@@ -4054,10 +4420,10 @@
       </w:rPr>
     </w:lvl>
   </w:abstractNum>
-  <w:num w:numId="1" w16cid:durableId="1812864488">
-    <w:abstractNumId w:val="18"/>
+  <w:num w:numId="1">
+    <w:abstractNumId w:val="19"/>
   </w:num>
-  <w:num w:numId="2" w16cid:durableId="2002390051">
+  <w:num w:numId="2">
     <w:abstractNumId w:val="2"/>
     <w:lvlOverride w:ilvl="0">
       <w:lvl w:ilvl="0">
@@ -4067,11 +4433,11 @@
       </w:lvl>
     </w:lvlOverride>
   </w:num>
-  <w:num w:numId="3" w16cid:durableId="1694377881">
+  <w:num w:numId="3">
     <w:abstractNumId w:val="3"/>
   </w:num>
-  <w:num w:numId="4" w16cid:durableId="875704015">
-    <w:abstractNumId w:val="16"/>
+  <w:num w:numId="4">
+    <w:abstractNumId w:val="17"/>
     <w:lvlOverride w:ilvl="0">
       <w:lvl w:ilvl="0">
         <w:numFmt w:val="decimal"/>
@@ -4080,68 +4446,68 @@
       </w:lvl>
     </w:lvlOverride>
   </w:num>
-  <w:num w:numId="5" w16cid:durableId="2045279979">
+  <w:num w:numId="5">
     <w:abstractNumId w:val="11"/>
   </w:num>
-  <w:num w:numId="6" w16cid:durableId="1574310446">
-    <w:abstractNumId w:val="14"/>
+  <w:num w:numId="6">
+    <w:abstractNumId w:val="15"/>
   </w:num>
-  <w:num w:numId="7" w16cid:durableId="954020776">
+  <w:num w:numId="7">
     <w:abstractNumId w:val="8"/>
   </w:num>
-  <w:num w:numId="8" w16cid:durableId="1244803518">
+  <w:num w:numId="8">
+    <w:abstractNumId w:val="26"/>
+  </w:num>
+  <w:num w:numId="9">
+    <w:abstractNumId w:val="27"/>
+  </w:num>
+  <w:num w:numId="10">
+    <w:abstractNumId w:val="1"/>
+  </w:num>
+  <w:num w:numId="11">
+    <w:abstractNumId w:val="25"/>
+  </w:num>
+  <w:num w:numId="12">
+    <w:abstractNumId w:val="9"/>
+  </w:num>
+  <w:num w:numId="13">
+    <w:abstractNumId w:val="0"/>
+  </w:num>
+  <w:num w:numId="14">
+    <w:abstractNumId w:val="13"/>
+  </w:num>
+  <w:num w:numId="15">
+    <w:abstractNumId w:val="16"/>
+  </w:num>
+  <w:num w:numId="16">
+    <w:abstractNumId w:val="4"/>
+  </w:num>
+  <w:num w:numId="17">
+    <w:abstractNumId w:val="5"/>
+  </w:num>
+  <w:num w:numId="18">
+    <w:abstractNumId w:val="20"/>
+  </w:num>
+  <w:num w:numId="19">
+    <w:abstractNumId w:val="22"/>
+  </w:num>
+  <w:num w:numId="20">
+    <w:abstractNumId w:val="6"/>
+  </w:num>
+  <w:num w:numId="21">
+    <w:abstractNumId w:val="10"/>
+  </w:num>
+  <w:num w:numId="22">
     <w:abstractNumId w:val="24"/>
   </w:num>
-  <w:num w:numId="9" w16cid:durableId="556162944">
-    <w:abstractNumId w:val="25"/>
-  </w:num>
-  <w:num w:numId="10" w16cid:durableId="460878625">
-    <w:abstractNumId w:val="1"/>
-  </w:num>
-  <w:num w:numId="11" w16cid:durableId="608779252">
-    <w:abstractNumId w:val="23"/>
-  </w:num>
-  <w:num w:numId="12" w16cid:durableId="165874397">
-    <w:abstractNumId w:val="9"/>
-  </w:num>
-  <w:num w:numId="13" w16cid:durableId="322587941">
-    <w:abstractNumId w:val="0"/>
-  </w:num>
-  <w:num w:numId="14" w16cid:durableId="405036243">
-    <w:abstractNumId w:val="13"/>
-  </w:num>
-  <w:num w:numId="15" w16cid:durableId="625626914">
-    <w:abstractNumId w:val="15"/>
-  </w:num>
-  <w:num w:numId="16" w16cid:durableId="1816754584">
-    <w:abstractNumId w:val="4"/>
-  </w:num>
-  <w:num w:numId="17" w16cid:durableId="1134786177">
-    <w:abstractNumId w:val="5"/>
-  </w:num>
-  <w:num w:numId="18" w16cid:durableId="1883590330">
-    <w:abstractNumId w:val="19"/>
-  </w:num>
-  <w:num w:numId="19" w16cid:durableId="454831773">
-    <w:abstractNumId w:val="21"/>
-  </w:num>
-  <w:num w:numId="20" w16cid:durableId="1657487305">
-    <w:abstractNumId w:val="6"/>
-  </w:num>
-  <w:num w:numId="21" w16cid:durableId="588925206">
-    <w:abstractNumId w:val="10"/>
-  </w:num>
-  <w:num w:numId="22" w16cid:durableId="985745813">
-    <w:abstractNumId w:val="22"/>
-  </w:num>
-  <w:num w:numId="23" w16cid:durableId="148912292">
+  <w:num w:numId="23">
     <w:abstractNumId w:val="7"/>
   </w:num>
-  <w:num w:numId="24" w16cid:durableId="794568735">
-    <w:abstractNumId w:val="17"/>
+  <w:num w:numId="24">
+    <w:abstractNumId w:val="18"/>
   </w:num>
-  <w:num w:numId="25" w16cid:durableId="2122677964">
-    <w:abstractNumId w:val="20"/>
+  <w:num w:numId="25">
+    <w:abstractNumId w:val="21"/>
     <w:lvlOverride w:ilvl="0">
       <w:lvl w:ilvl="0">
         <w:numFmt w:val="decimal"/>
@@ -4150,14 +4516,20 @@
       </w:lvl>
     </w:lvlOverride>
   </w:num>
-  <w:num w:numId="26" w16cid:durableId="637614324">
+  <w:num w:numId="26">
     <w:abstractNumId w:val="12"/>
+  </w:num>
+  <w:num w:numId="27">
+    <w:abstractNumId w:val="14"/>
+  </w:num>
+  <w:num w:numId="28">
+    <w:abstractNumId w:val="23"/>
   </w:num>
 </w:numbering>
 </file>
 
 <file path=word/styles.xml><?xml version="1.0" encoding="utf-8"?>
-<w:styles xmlns:mc="http://schemas.openxmlformats.org/markup-compatibility/2006" xmlns:r="http://schemas.openxmlformats.org/officeDocument/2006/relationships" xmlns:w="http://schemas.openxmlformats.org/wordprocessingml/2006/main" xmlns:w14="http://schemas.microsoft.com/office/word/2010/wordml" xmlns:w15="http://schemas.microsoft.com/office/word/2012/wordml" xmlns:w16cex="http://schemas.microsoft.com/office/word/2018/wordml/cex" xmlns:w16cid="http://schemas.microsoft.com/office/word/2016/wordml/cid" xmlns:w16="http://schemas.microsoft.com/office/word/2018/wordml" xmlns:w16sdtdh="http://schemas.microsoft.com/office/word/2020/wordml/sdtdatahash" xmlns:w16se="http://schemas.microsoft.com/office/word/2015/wordml/symex" mc:Ignorable="w14 w15 w16se w16cid w16 w16cex w16sdtdh">
+<w:styles xmlns:mc="http://schemas.openxmlformats.org/markup-compatibility/2006" xmlns:r="http://schemas.openxmlformats.org/officeDocument/2006/relationships" xmlns:w="http://schemas.openxmlformats.org/wordprocessingml/2006/main" xmlns:w14="http://schemas.microsoft.com/office/word/2010/wordml" xmlns:w15="http://schemas.microsoft.com/office/word/2012/wordml" xmlns:w16cid="http://schemas.microsoft.com/office/word/2016/wordml/cid" xmlns:w16se="http://schemas.microsoft.com/office/word/2015/wordml/symex" mc:Ignorable="w14 w15 w16se w16cid">
   <w:docDefaults>
     <w:rPrDefault>
       <w:rPr>
@@ -4175,7 +4547,7 @@
       </w:pPr>
     </w:pPrDefault>
   </w:docDefaults>
-  <w:latentStyles w:defLockedState="0" w:defUIPriority="99" w:defSemiHidden="0" w:defUnhideWhenUsed="0" w:defQFormat="0" w:count="376">
+  <w:latentStyles w:defLockedState="0" w:defUIPriority="99" w:defSemiHidden="0" w:defUnhideWhenUsed="0" w:defQFormat="0" w:count="375">
     <w:lsdException w:name="Normal" w:uiPriority="0" w:qFormat="1"/>
     <w:lsdException w:name="heading 1" w:uiPriority="9" w:qFormat="1"/>
     <w:lsdException w:name="heading 2" w:semiHidden="1" w:uiPriority="9" w:unhideWhenUsed="1" w:qFormat="1"/>
@@ -4551,7 +4923,6 @@
     <w:lsdException w:name="Smart Hyperlink" w:semiHidden="1" w:unhideWhenUsed="1"/>
     <w:lsdException w:name="Hashtag" w:semiHidden="1" w:unhideWhenUsed="1"/>
     <w:lsdException w:name="Unresolved Mention" w:semiHidden="1" w:unhideWhenUsed="1"/>
-    <w:lsdException w:name="Smart Link" w:semiHidden="1" w:unhideWhenUsed="1"/>
   </w:latentStyles>
   <w:style w:type="paragraph" w:default="1" w:styleId="Normal">
     <w:name w:val="Normal"/>
@@ -4601,6 +4972,17 @@
       <w:lang w:val="es-ES" w:eastAsia="es-ES"/>
       <w14:ligatures w14:val="none"/>
     </w:rPr>
+  </w:style>
+  <w:style w:type="paragraph" w:styleId="Prrafodelista">
+    <w:name w:val="List Paragraph"/>
+    <w:basedOn w:val="Normal"/>
+    <w:uiPriority w:val="34"/>
+    <w:qFormat/>
+    <w:rsid w:val="00165951"/>
+    <w:pPr>
+      <w:ind w:left="720"/>
+      <w:contextualSpacing/>
+    </w:pPr>
   </w:style>
 </w:styles>
 </file>

</xml_diff>